<commit_message>
Entertainment, specialty buildings, and research next
</commit_message>
<xml_diff>
--- a/design docs/Concept Document.docx
+++ b/design docs/Concept Document.docx
@@ -10,26 +10,12 @@
         <w:rPr>
           <w:b/>
         </w:rPr>
-        <w:t xml:space="preserve">Hex </w:t>
-      </w:r>
-      <w:proofErr w:type="gramStart"/>
+        <w:t>Hex Trigger(WT)</w:t>
+      </w:r>
       <w:r>
         <w:rPr>
           <w:b/>
         </w:rPr>
-        <w:t>Trigger(</w:t>
-      </w:r>
-      <w:proofErr w:type="gramEnd"/>
-      <w:r>
-        <w:rPr>
-          <w:b/>
-        </w:rPr>
-        <w:t>WT)</w:t>
-      </w:r>
-      <w:r>
-        <w:rPr>
-          <w:b/>
-        </w:rPr>
         <w:t xml:space="preserve"> - Concept Document</w:t>
       </w:r>
     </w:p>
@@ -71,31 +57,7 @@
     </w:p>
     <w:p>
       <w:r>
-        <w:t xml:space="preserve">Inspired by </w:t>
-      </w:r>
-      <w:proofErr w:type="spellStart"/>
-      <w:r>
-        <w:t>Dorfromantik’s</w:t>
-      </w:r>
-      <w:proofErr w:type="spellEnd"/>
-      <w:r>
-        <w:t xml:space="preserve"> hex based city builder, World Trigger’s Neighborhood and </w:t>
-      </w:r>
-      <w:proofErr w:type="spellStart"/>
-      <w:r>
-        <w:t>trion</w:t>
-      </w:r>
-      <w:proofErr w:type="spellEnd"/>
-      <w:r>
-        <w:t xml:space="preserve"> stuff, </w:t>
-      </w:r>
-      <w:proofErr w:type="spellStart"/>
-      <w:r>
-        <w:t>Rimworld’s</w:t>
-      </w:r>
-      <w:proofErr w:type="spellEnd"/>
-      <w:r>
-        <w:t xml:space="preserve"> faction and raid systems</w:t>
+        <w:t>Inspired by Dorfromantik’s hex based city builder, World Trigger’s Neighborhood and trion stuff, Rimworld’s faction and raid systems</w:t>
       </w:r>
     </w:p>
     <w:p/>
@@ -123,15 +85,7 @@
         <w:t>commander (</w:t>
       </w:r>
       <w:r>
-        <w:t xml:space="preserve">think </w:t>
-      </w:r>
-      <w:proofErr w:type="spellStart"/>
-      <w:r>
-        <w:t>Rimworld</w:t>
-      </w:r>
-      <w:proofErr w:type="spellEnd"/>
-      <w:r>
-        <w:t xml:space="preserve"> raiding). The player will have to acquire new hexes via interacting with AI factions through trade or raiding and random events. </w:t>
+        <w:t xml:space="preserve">think Rimworld raiding). The player will have to acquire new hexes via interacting with AI factions through trade or raiding and random events. </w:t>
       </w:r>
     </w:p>
     <w:p/>
@@ -146,15 +100,7 @@
         <w:t>ones (</w:t>
       </w:r>
       <w:r>
-        <w:t xml:space="preserve">combo system). For raiding, the player is responsible for picking which factions to raid, the </w:t>
-      </w:r>
-      <w:proofErr w:type="gramStart"/>
-      <w:r>
-        <w:t>number</w:t>
-      </w:r>
-      <w:proofErr w:type="gramEnd"/>
-      <w:r>
-        <w:t xml:space="preserve"> and types of units to send, as well as the actions the units take during the raid.</w:t>
+        <w:t>combo system). For raiding, the player is responsible for picking which factions to raid, the number and types of units to send, as well as the actions the units take during the raid.</w:t>
       </w:r>
     </w:p>
     <w:p/>
@@ -380,6 +326,147 @@
     </w:p>
     <w:p/>
     <w:p>
+      <w:pPr>
+        <w:rPr>
+          <w:i/>
+          <w:iCs/>
+        </w:rPr>
+      </w:pPr>
+      <w:r>
+        <w:rPr>
+          <w:i/>
+          <w:iCs/>
+        </w:rPr>
+        <w:t>MILITARY ENDGAME</w:t>
+      </w:r>
+    </w:p>
+    <w:p>
+      <w:r>
+        <w:t>The military endgame involves defeating [Randomized Faction] and destroying their God-Seat. Outside of necessary military buildings</w:t>
+      </w:r>
+      <w:r>
+        <w:t xml:space="preserve"> and infrastructure to support them</w:t>
+      </w:r>
+      <w:r>
+        <w:t xml:space="preserve">, the only research and buildings needed would be </w:t>
+      </w:r>
+      <w:r>
+        <w:t xml:space="preserve">the Void Portal </w:t>
+      </w:r>
+      <w:r>
+        <w:t>b</w:t>
+      </w:r>
+      <w:r>
+        <w:t>uilding</w:t>
+      </w:r>
+      <w:r>
+        <w:t>,</w:t>
+      </w:r>
+      <w:r>
+        <w:t xml:space="preserve"> the </w:t>
+      </w:r>
+      <w:r>
+        <w:t xml:space="preserve">Void Communicator, and the </w:t>
+      </w:r>
+      <w:r>
+        <w:t>Void Radar Array.</w:t>
+      </w:r>
+    </w:p>
+    <w:p/>
+    <w:p>
+      <w:pPr>
+        <w:rPr>
+          <w:i/>
+          <w:iCs/>
+        </w:rPr>
+      </w:pPr>
+      <w:r>
+        <w:rPr>
+          <w:i/>
+          <w:iCs/>
+        </w:rPr>
+        <w:t>DIPLOMACY ENDGAME</w:t>
+      </w:r>
+    </w:p>
+    <w:p>
+      <w:r>
+        <w:t>The diplomacy endgame involves forming an alliance with the majority of factions</w:t>
+      </w:r>
+      <w:r>
+        <w:t xml:space="preserve">, building various monuments and host the </w:t>
+      </w:r>
+      <w:r>
+        <w:t xml:space="preserve">Congress of Sanctuaries. </w:t>
+      </w:r>
+      <w:r>
+        <w:t>Each faction allied with will require the player to build and protect an embassy to that faction</w:t>
+      </w:r>
+      <w:r>
+        <w:t>. If a faction embassy is destroyed during an invasion, relations with that faction will take serious hit and the faction may be prompted to leave the alliance or even go to war with the player.</w:t>
+      </w:r>
+      <w:r>
+        <w:t xml:space="preserve"> The various monuments the player can </w:t>
+      </w:r>
+      <w:r>
+        <w:t>build (</w:t>
+      </w:r>
+      <w:r>
+        <w:t>along with alliances) increases their diplomatic power and once the player’s diplomatic power reaches a high enough level, they can host the Congress of Sanctuaries.</w:t>
+      </w:r>
+    </w:p>
+    <w:p/>
+    <w:p>
+      <w:r>
+        <w:rPr>
+          <w:i/>
+          <w:iCs/>
+        </w:rPr>
+        <w:t>TECH ENDGAME</w:t>
+      </w:r>
+    </w:p>
+    <w:p>
+      <w:r>
+        <w:t xml:space="preserve">The tech endgame involves charting the Void </w:t>
+      </w:r>
+      <w:r>
+        <w:t>to</w:t>
+      </w:r>
+      <w:r>
+        <w:t xml:space="preserve"> </w:t>
+      </w:r>
+      <w:r>
+        <w:t>discover</w:t>
+      </w:r>
+      <w:r>
+        <w:t xml:space="preserve"> what the Sanctuaries orbit around</w:t>
+      </w:r>
+      <w:r>
+        <w:t xml:space="preserve"> and eventually exploit it</w:t>
+      </w:r>
+      <w:r>
+        <w:t>(The Abyss)</w:t>
+      </w:r>
+      <w:r>
+        <w:t xml:space="preserve"> to open a portal to a long-forgotten realm of safety. </w:t>
+      </w:r>
+      <w:r>
+        <w:t xml:space="preserve">The required buildings include the Void Radar Array, </w:t>
+      </w:r>
+      <w:r>
+        <w:t>Abyssal Pathfinder</w:t>
+      </w:r>
+      <w:r>
+        <w:t xml:space="preserve">, and </w:t>
+      </w:r>
+      <w:r>
+        <w:t>Void Rudders</w:t>
+      </w:r>
+      <w:r>
+        <w:t>.</w:t>
+      </w:r>
+    </w:p>
+    <w:p/>
+    <w:p>
       <w:r>
         <w:rPr>
           <w:i/>
@@ -390,15 +477,7 @@
     <w:p/>
     <w:p>
       <w:r>
-        <w:t xml:space="preserve">The game world consists of the player’s </w:t>
-      </w:r>
-      <w:proofErr w:type="gramStart"/>
-      <w:r>
-        <w:t>city(</w:t>
-      </w:r>
-      <w:proofErr w:type="gramEnd"/>
-      <w:r>
-        <w:t xml:space="preserve">where they build and plan), the </w:t>
+        <w:t xml:space="preserve">The game world consists of the player’s city(where they build and plan), the </w:t>
       </w:r>
       <w:r>
         <w:t>world map(where the player can interact with other factions), and the invasion map(only appears when the player raids another faction).</w:t>
@@ -451,23 +530,7 @@
         <w:t>The player</w:t>
       </w:r>
       <w:r>
-        <w:t xml:space="preserve">’s building space is limited by the amount of </w:t>
-      </w:r>
-      <w:proofErr w:type="spellStart"/>
-      <w:r>
-        <w:t>isolium</w:t>
-      </w:r>
-      <w:proofErr w:type="spellEnd"/>
-      <w:r>
-        <w:t xml:space="preserve"> they have invested into their city through buying more </w:t>
-      </w:r>
-      <w:proofErr w:type="gramStart"/>
-      <w:r>
-        <w:t>space(</w:t>
-      </w:r>
-      <w:proofErr w:type="gramEnd"/>
-      <w:r>
-        <w:t xml:space="preserve">should become prohibitively expensive), researching </w:t>
+        <w:t xml:space="preserve">’s building space is limited by the amount of isolium they have invested into their city through buying more space(should become prohibitively expensive), researching </w:t>
       </w:r>
       <w:r>
         <w:t>various upgrades, new hex types, and military units, as well as raiding other factions.</w:t>
@@ -519,66 +582,80 @@
         <w:rPr>
           <w:u w:val="single"/>
         </w:rPr>
-        <w:t xml:space="preserve">Hex </w:t>
-      </w:r>
-      <w:proofErr w:type="spellStart"/>
-      <w:r>
+        <w:t>Hex Comboing System</w:t>
+      </w:r>
+    </w:p>
+    <w:p>
+      <w:pPr>
+        <w:tabs>
+          <w:tab w:val="left" w:pos="1440"/>
+        </w:tabs>
+      </w:pPr>
+      <w:r>
+        <w:t>If the player places similar hex types next to each other each hex will receive a bonus. If a hex is fully surrounded by similar hexes, the center hex will receive a free upgrade to the next tier</w:t>
+      </w:r>
+      <w:r>
+        <w:t>. Hexes of different types may receive a bonus from each other if they synergize(ie housing and farming, military and isolium and research), though this bonus will be significantly smaller than those above.</w:t>
+      </w:r>
+    </w:p>
+    <w:p>
+      <w:pPr>
+        <w:tabs>
+          <w:tab w:val="left" w:pos="1440"/>
+        </w:tabs>
         <w:rPr>
           <w:u w:val="single"/>
         </w:rPr>
-        <w:t>Comboing</w:t>
-      </w:r>
-      <w:proofErr w:type="spellEnd"/>
-      <w:r>
+      </w:pPr>
+    </w:p>
+    <w:p>
+      <w:pPr>
+        <w:tabs>
+          <w:tab w:val="left" w:pos="1440"/>
+        </w:tabs>
         <w:rPr>
           <w:u w:val="single"/>
         </w:rPr>
-        <w:t xml:space="preserve"> System</w:t>
-      </w:r>
-    </w:p>
-    <w:p>
-      <w:pPr>
-        <w:tabs>
-          <w:tab w:val="left" w:pos="1440"/>
-        </w:tabs>
-      </w:pPr>
-      <w:r>
-        <w:t>If the player places similar hex types next to each other each hex will receive a bonus. If a hex is fully surrounded by similar hexes, the center hex will receive a free upgrade to the next tier</w:t>
-      </w:r>
-      <w:r>
-        <w:t xml:space="preserve">. Hexes of different types may receive a bonus from each other if they </w:t>
-      </w:r>
-      <w:proofErr w:type="gramStart"/>
-      <w:r>
-        <w:t>synergize(</w:t>
-      </w:r>
-      <w:proofErr w:type="spellStart"/>
-      <w:proofErr w:type="gramEnd"/>
-      <w:r>
-        <w:t>ie</w:t>
-      </w:r>
-      <w:proofErr w:type="spellEnd"/>
-      <w:r>
-        <w:t xml:space="preserve"> housing and farming, military and </w:t>
-      </w:r>
-      <w:proofErr w:type="spellStart"/>
-      <w:r>
-        <w:t>isolium</w:t>
-      </w:r>
-      <w:proofErr w:type="spellEnd"/>
-      <w:r>
-        <w:t xml:space="preserve"> and research), though this bonus will be significantly smaller than those above.</w:t>
-      </w:r>
-    </w:p>
-    <w:p>
-      <w:pPr>
-        <w:tabs>
-          <w:tab w:val="left" w:pos="1440"/>
-        </w:tabs>
+      </w:pPr>
+      <w:r>
         <w:rPr>
           <w:u w:val="single"/>
         </w:rPr>
-      </w:pPr>
+        <w:t>Invasions and Raids</w:t>
+      </w:r>
+    </w:p>
+    <w:p>
+      <w:pPr>
+        <w:tabs>
+          <w:tab w:val="left" w:pos="1440"/>
+        </w:tabs>
+      </w:pPr>
+      <w:r>
+        <w:t>The player will interact with other factions and some of the factions will be hostile towards the player. As such the player will be invaded by hostile factions every so often</w:t>
+      </w:r>
+      <w:r>
+        <w:t>, requiring the player to build defensive hexes strategically around their city.</w:t>
+      </w:r>
+    </w:p>
+    <w:p>
+      <w:pPr>
+        <w:tabs>
+          <w:tab w:val="left" w:pos="1440"/>
+        </w:tabs>
+      </w:pPr>
+    </w:p>
+    <w:p>
+      <w:pPr>
+        <w:tabs>
+          <w:tab w:val="left" w:pos="1440"/>
+        </w:tabs>
+      </w:pPr>
+      <w:r>
+        <w:t>The player will also be able to attack other factions, raiding them for supplies, isolium, rare hexes and technologies, as well as building space. When the player raids a faction</w:t>
+      </w:r>
+      <w:r>
+        <w:t>, they will have to select an amount of military units, send them to travel to the faction(explained below), give the units commands, complete certain objectives and then escape.(similar to Civ6 and Warhammer 40k: Battlesector)</w:t>
+      </w:r>
     </w:p>
     <w:p>
       <w:pPr>
@@ -589,93 +666,20 @@
           <w:u w:val="single"/>
         </w:rPr>
       </w:pPr>
-      <w:r>
+    </w:p>
+    <w:p>
+      <w:pPr>
+        <w:tabs>
+          <w:tab w:val="left" w:pos="1440"/>
+        </w:tabs>
         <w:rPr>
           <w:u w:val="single"/>
         </w:rPr>
-        <w:t>Invasions and Raids</w:t>
-      </w:r>
-    </w:p>
-    <w:p>
-      <w:pPr>
-        <w:tabs>
-          <w:tab w:val="left" w:pos="1440"/>
-        </w:tabs>
-      </w:pPr>
-      <w:r>
-        <w:t>The player will interact with other factions and some of the factions will be hostile towards the player. As such the player will be invaded by hostile factions every so often</w:t>
-      </w:r>
-      <w:r>
-        <w:t>, requiring the player to build defensive hexes strategically around their city.</w:t>
-      </w:r>
-    </w:p>
-    <w:p>
-      <w:pPr>
-        <w:tabs>
-          <w:tab w:val="left" w:pos="1440"/>
-        </w:tabs>
-      </w:pPr>
-    </w:p>
-    <w:p>
-      <w:pPr>
-        <w:tabs>
-          <w:tab w:val="left" w:pos="1440"/>
-        </w:tabs>
-      </w:pPr>
-      <w:r>
-        <w:t xml:space="preserve">The player will also be able to attack other factions, raiding them for supplies, </w:t>
-      </w:r>
-      <w:proofErr w:type="spellStart"/>
-      <w:r>
-        <w:t>isolium</w:t>
-      </w:r>
-      <w:proofErr w:type="spellEnd"/>
-      <w:r>
-        <w:t>, rare hexes and technologies, as well as building space. When the player raids a faction</w:t>
-      </w:r>
-      <w:r>
-        <w:t xml:space="preserve">, they will have to select an amount of military units, send them to travel to the </w:t>
-      </w:r>
-      <w:proofErr w:type="gramStart"/>
-      <w:r>
-        <w:t>faction(</w:t>
-      </w:r>
-      <w:proofErr w:type="gramEnd"/>
-      <w:r>
-        <w:t xml:space="preserve">explained below), give the units commands, complete certain objectives and then escape.(similar to Civ6 and Warhammer 40k: </w:t>
-      </w:r>
-      <w:proofErr w:type="spellStart"/>
-      <w:r>
-        <w:t>Battlesector</w:t>
-      </w:r>
-      <w:proofErr w:type="spellEnd"/>
-      <w:r>
-        <w:t>)</w:t>
-      </w:r>
-    </w:p>
-    <w:p>
-      <w:pPr>
-        <w:tabs>
-          <w:tab w:val="left" w:pos="1440"/>
-        </w:tabs>
+      </w:pPr>
+      <w:r>
         <w:rPr>
           <w:u w:val="single"/>
         </w:rPr>
-      </w:pPr>
-    </w:p>
-    <w:p>
-      <w:pPr>
-        <w:tabs>
-          <w:tab w:val="left" w:pos="1440"/>
-        </w:tabs>
-        <w:rPr>
-          <w:u w:val="single"/>
-        </w:rPr>
-      </w:pPr>
-      <w:r>
-        <w:rPr>
-          <w:u w:val="single"/>
-        </w:rPr>
         <w:t>Dynamic Faction Orbiting System</w:t>
       </w:r>
     </w:p>
@@ -695,40 +699,24 @@
         <w:t xml:space="preserve"> rogue factions that will not be represented on the map due to them having an erratic</w:t>
       </w:r>
       <w:r>
-        <w:t xml:space="preserve"> and unpredictable travel path. Interacting with factions will require certain researchable technology as well as </w:t>
-      </w:r>
-      <w:proofErr w:type="spellStart"/>
-      <w:r>
-        <w:t>isolium</w:t>
-      </w:r>
-      <w:proofErr w:type="spellEnd"/>
-      <w:r>
-        <w:t xml:space="preserve"> as fuel, limiting the factions the player can interact with by distance. </w:t>
-      </w:r>
-    </w:p>
-    <w:p>
-      <w:pPr>
-        <w:tabs>
-          <w:tab w:val="left" w:pos="1440"/>
-        </w:tabs>
-      </w:pPr>
-    </w:p>
-    <w:p>
-      <w:pPr>
-        <w:tabs>
-          <w:tab w:val="left" w:pos="1440"/>
-        </w:tabs>
-      </w:pPr>
-      <w:r>
-        <w:t xml:space="preserve">Since each faction will orbit on a set path, the player will be encouraged to interact with closer factions over farther </w:t>
-      </w:r>
-      <w:proofErr w:type="gramStart"/>
-      <w:r>
-        <w:t>ones, or</w:t>
-      </w:r>
-      <w:proofErr w:type="gramEnd"/>
-      <w:r>
-        <w:t xml:space="preserve"> wait for the desired faction to come closer. If the player wishes to interact with a faction that is outside of their travel range, they can make pit stops along the way at other factions</w:t>
+        <w:t xml:space="preserve"> and unpredictable travel path. Interacting with factions will require certain researchable technology as well as isolium as fuel, limiting the factions the player can interact with by distance. </w:t>
+      </w:r>
+    </w:p>
+    <w:p>
+      <w:pPr>
+        <w:tabs>
+          <w:tab w:val="left" w:pos="1440"/>
+        </w:tabs>
+      </w:pPr>
+    </w:p>
+    <w:p>
+      <w:pPr>
+        <w:tabs>
+          <w:tab w:val="left" w:pos="1440"/>
+        </w:tabs>
+      </w:pPr>
+      <w:r>
+        <w:t>Since each faction will orbit on a set path, the player will be encouraged to interact with closer factions over farther ones, or wait for the desired faction to come closer. If the player wishes to interact with a faction that is outside of their travel range, they can make pit stops along the way at other factions</w:t>
       </w:r>
       <w:r>
         <w:t xml:space="preserve"> though this comes with the risk of the resting caravan being attacked.</w:t>
@@ -768,23 +756,7 @@
         </w:tabs>
       </w:pPr>
       <w:r>
-        <w:t xml:space="preserve">The main competition for the game is other city-builders and tactical games such as </w:t>
-      </w:r>
-      <w:proofErr w:type="spellStart"/>
-      <w:r>
-        <w:t>Dorfromantik</w:t>
-      </w:r>
-      <w:proofErr w:type="spellEnd"/>
-      <w:r>
-        <w:t xml:space="preserve">, </w:t>
-      </w:r>
-      <w:proofErr w:type="spellStart"/>
-      <w:r>
-        <w:t>Rimworld</w:t>
-      </w:r>
-      <w:proofErr w:type="spellEnd"/>
-      <w:r>
-        <w:t xml:space="preserve">, and others. To compete with such games, this game will split its focus between city-building, tactical combat, and </w:t>
+        <w:t xml:space="preserve">The main competition for the game is other city-builders and tactical games such as Dorfromantik, Rimworld, and others. To compete with such games, this game will split its focus between city-building, tactical combat, and </w:t>
       </w:r>
       <w:r>
         <w:t>the</w:t>

</xml_diff>